<commit_message>
added screenshots of working application for Postman in homework submission file
</commit_message>
<xml_diff>
--- a/Week 1 API Coding Assignment.docx
+++ b/Week 1 API Coding Assignment.docx
@@ -15,23 +15,7 @@
           <w:sz w:val="36"/>
           <w:szCs w:val="36"/>
         </w:rPr>
-        <w:t xml:space="preserve">Web API Design with </w:t>
-      </w:r>
-      <w:proofErr w:type="spellStart"/>
-      <w:r>
-        <w:rPr>
-          <w:sz w:val="36"/>
-          <w:szCs w:val="36"/>
-        </w:rPr>
-        <w:t>SpringBoot</w:t>
-      </w:r>
-      <w:proofErr w:type="spellEnd"/>
-      <w:r>
-        <w:rPr>
-          <w:sz w:val="36"/>
-          <w:szCs w:val="36"/>
-        </w:rPr>
-        <w:t xml:space="preserve"> </w:t>
+        <w:t xml:space="preserve">Web API Design with SpringBoot </w:t>
       </w:r>
       <w:r>
         <w:rPr>
@@ -436,6 +420,607 @@
           <w:szCs w:val="24"/>
         </w:rPr>
       </w:pPr>
+      <w:r>
+        <w:rPr>
+          <w:noProof/>
+        </w:rPr>
+        <w:lastRenderedPageBreak/>
+        <w:drawing>
+          <wp:inline distT="0" distB="0" distL="0" distR="0" wp14:anchorId="01A6E7E2" wp14:editId="73AE7FD2">
+            <wp:extent cx="5943600" cy="3081020"/>
+            <wp:effectExtent l="0" t="0" r="0" b="5080"/>
+            <wp:docPr id="1" name="Picture 1"/>
+            <wp:cNvGraphicFramePr>
+              <a:graphicFrameLocks xmlns:a="http://schemas.openxmlformats.org/drawingml/2006/main" noChangeAspect="1"/>
+            </wp:cNvGraphicFramePr>
+            <a:graphic xmlns:a="http://schemas.openxmlformats.org/drawingml/2006/main">
+              <a:graphicData uri="http://schemas.openxmlformats.org/drawingml/2006/picture">
+                <pic:pic xmlns:pic="http://schemas.openxmlformats.org/drawingml/2006/picture">
+                  <pic:nvPicPr>
+                    <pic:cNvPr id="1" name=""/>
+                    <pic:cNvPicPr/>
+                  </pic:nvPicPr>
+                  <pic:blipFill>
+                    <a:blip r:embed="rId7"/>
+                    <a:stretch>
+                      <a:fillRect/>
+                    </a:stretch>
+                  </pic:blipFill>
+                  <pic:spPr>
+                    <a:xfrm>
+                      <a:off x="0" y="0"/>
+                      <a:ext cx="5943600" cy="3081020"/>
+                    </a:xfrm>
+                    <a:prstGeom prst="rect">
+                      <a:avLst/>
+                    </a:prstGeom>
+                  </pic:spPr>
+                </pic:pic>
+              </a:graphicData>
+            </a:graphic>
+          </wp:inline>
+        </w:drawing>
+      </w:r>
+    </w:p>
+    <w:p>
+      <w:pPr>
+        <w:rPr>
+          <w:b/>
+          <w:szCs w:val="24"/>
+        </w:rPr>
+      </w:pPr>
+      <w:r>
+        <w:rPr>
+          <w:noProof/>
+        </w:rPr>
+        <w:drawing>
+          <wp:inline distT="0" distB="0" distL="0" distR="0" wp14:anchorId="7564F85D" wp14:editId="396EC713">
+            <wp:extent cx="5943600" cy="2886710"/>
+            <wp:effectExtent l="0" t="0" r="0" b="8890"/>
+            <wp:docPr id="3" name="Picture 3"/>
+            <wp:cNvGraphicFramePr>
+              <a:graphicFrameLocks xmlns:a="http://schemas.openxmlformats.org/drawingml/2006/main" noChangeAspect="1"/>
+            </wp:cNvGraphicFramePr>
+            <a:graphic xmlns:a="http://schemas.openxmlformats.org/drawingml/2006/main">
+              <a:graphicData uri="http://schemas.openxmlformats.org/drawingml/2006/picture">
+                <pic:pic xmlns:pic="http://schemas.openxmlformats.org/drawingml/2006/picture">
+                  <pic:nvPicPr>
+                    <pic:cNvPr id="1" name=""/>
+                    <pic:cNvPicPr/>
+                  </pic:nvPicPr>
+                  <pic:blipFill>
+                    <a:blip r:embed="rId8"/>
+                    <a:stretch>
+                      <a:fillRect/>
+                    </a:stretch>
+                  </pic:blipFill>
+                  <pic:spPr>
+                    <a:xfrm>
+                      <a:off x="0" y="0"/>
+                      <a:ext cx="5943600" cy="2886710"/>
+                    </a:xfrm>
+                    <a:prstGeom prst="rect">
+                      <a:avLst/>
+                    </a:prstGeom>
+                  </pic:spPr>
+                </pic:pic>
+              </a:graphicData>
+            </a:graphic>
+          </wp:inline>
+        </w:drawing>
+      </w:r>
+      <w:r>
+        <w:rPr>
+          <w:noProof/>
+        </w:rPr>
+        <w:drawing>
+          <wp:inline distT="0" distB="0" distL="0" distR="0" wp14:anchorId="6D742159" wp14:editId="504718C6">
+            <wp:extent cx="5943600" cy="3091815"/>
+            <wp:effectExtent l="0" t="0" r="0" b="0"/>
+            <wp:docPr id="4" name="Picture 4"/>
+            <wp:cNvGraphicFramePr>
+              <a:graphicFrameLocks xmlns:a="http://schemas.openxmlformats.org/drawingml/2006/main" noChangeAspect="1"/>
+            </wp:cNvGraphicFramePr>
+            <a:graphic xmlns:a="http://schemas.openxmlformats.org/drawingml/2006/main">
+              <a:graphicData uri="http://schemas.openxmlformats.org/drawingml/2006/picture">
+                <pic:pic xmlns:pic="http://schemas.openxmlformats.org/drawingml/2006/picture">
+                  <pic:nvPicPr>
+                    <pic:cNvPr id="1" name=""/>
+                    <pic:cNvPicPr/>
+                  </pic:nvPicPr>
+                  <pic:blipFill>
+                    <a:blip r:embed="rId9"/>
+                    <a:stretch>
+                      <a:fillRect/>
+                    </a:stretch>
+                  </pic:blipFill>
+                  <pic:spPr>
+                    <a:xfrm>
+                      <a:off x="0" y="0"/>
+                      <a:ext cx="5943600" cy="3091815"/>
+                    </a:xfrm>
+                    <a:prstGeom prst="rect">
+                      <a:avLst/>
+                    </a:prstGeom>
+                  </pic:spPr>
+                </pic:pic>
+              </a:graphicData>
+            </a:graphic>
+          </wp:inline>
+        </w:drawing>
+      </w:r>
+      <w:r>
+        <w:rPr>
+          <w:noProof/>
+        </w:rPr>
+        <w:drawing>
+          <wp:inline distT="0" distB="0" distL="0" distR="0" wp14:anchorId="72D1822E" wp14:editId="026949A4">
+            <wp:extent cx="5943600" cy="3014345"/>
+            <wp:effectExtent l="0" t="0" r="0" b="0"/>
+            <wp:docPr id="5" name="Picture 5"/>
+            <wp:cNvGraphicFramePr>
+              <a:graphicFrameLocks xmlns:a="http://schemas.openxmlformats.org/drawingml/2006/main" noChangeAspect="1"/>
+            </wp:cNvGraphicFramePr>
+            <a:graphic xmlns:a="http://schemas.openxmlformats.org/drawingml/2006/main">
+              <a:graphicData uri="http://schemas.openxmlformats.org/drawingml/2006/picture">
+                <pic:pic xmlns:pic="http://schemas.openxmlformats.org/drawingml/2006/picture">
+                  <pic:nvPicPr>
+                    <pic:cNvPr id="1" name=""/>
+                    <pic:cNvPicPr/>
+                  </pic:nvPicPr>
+                  <pic:blipFill>
+                    <a:blip r:embed="rId10"/>
+                    <a:stretch>
+                      <a:fillRect/>
+                    </a:stretch>
+                  </pic:blipFill>
+                  <pic:spPr>
+                    <a:xfrm>
+                      <a:off x="0" y="0"/>
+                      <a:ext cx="5943600" cy="3014345"/>
+                    </a:xfrm>
+                    <a:prstGeom prst="rect">
+                      <a:avLst/>
+                    </a:prstGeom>
+                  </pic:spPr>
+                </pic:pic>
+              </a:graphicData>
+            </a:graphic>
+          </wp:inline>
+        </w:drawing>
+      </w:r>
+    </w:p>
+    <w:p>
+      <w:pPr>
+        <w:rPr>
+          <w:b/>
+          <w:szCs w:val="24"/>
+        </w:rPr>
+      </w:pPr>
+      <w:r>
+        <w:rPr>
+          <w:noProof/>
+        </w:rPr>
+        <w:drawing>
+          <wp:inline distT="0" distB="0" distL="0" distR="0" wp14:anchorId="11C15817" wp14:editId="42381085">
+            <wp:extent cx="5943600" cy="2790825"/>
+            <wp:effectExtent l="0" t="0" r="0" b="9525"/>
+            <wp:docPr id="6" name="Picture 6"/>
+            <wp:cNvGraphicFramePr>
+              <a:graphicFrameLocks xmlns:a="http://schemas.openxmlformats.org/drawingml/2006/main" noChangeAspect="1"/>
+            </wp:cNvGraphicFramePr>
+            <a:graphic xmlns:a="http://schemas.openxmlformats.org/drawingml/2006/main">
+              <a:graphicData uri="http://schemas.openxmlformats.org/drawingml/2006/picture">
+                <pic:pic xmlns:pic="http://schemas.openxmlformats.org/drawingml/2006/picture">
+                  <pic:nvPicPr>
+                    <pic:cNvPr id="1" name=""/>
+                    <pic:cNvPicPr/>
+                  </pic:nvPicPr>
+                  <pic:blipFill>
+                    <a:blip r:embed="rId11"/>
+                    <a:stretch>
+                      <a:fillRect/>
+                    </a:stretch>
+                  </pic:blipFill>
+                  <pic:spPr>
+                    <a:xfrm>
+                      <a:off x="0" y="0"/>
+                      <a:ext cx="5943600" cy="2790825"/>
+                    </a:xfrm>
+                    <a:prstGeom prst="rect">
+                      <a:avLst/>
+                    </a:prstGeom>
+                  </pic:spPr>
+                </pic:pic>
+              </a:graphicData>
+            </a:graphic>
+          </wp:inline>
+        </w:drawing>
+      </w:r>
+    </w:p>
+    <w:p>
+      <w:pPr>
+        <w:rPr>
+          <w:b/>
+          <w:szCs w:val="24"/>
+        </w:rPr>
+      </w:pPr>
+      <w:r>
+        <w:rPr>
+          <w:noProof/>
+        </w:rPr>
+        <w:drawing>
+          <wp:inline distT="0" distB="0" distL="0" distR="0" wp14:anchorId="1D74D38E" wp14:editId="4F5F6E96">
+            <wp:extent cx="5943600" cy="2681605"/>
+            <wp:effectExtent l="0" t="0" r="0" b="4445"/>
+            <wp:docPr id="7" name="Picture 7"/>
+            <wp:cNvGraphicFramePr>
+              <a:graphicFrameLocks xmlns:a="http://schemas.openxmlformats.org/drawingml/2006/main" noChangeAspect="1"/>
+            </wp:cNvGraphicFramePr>
+            <a:graphic xmlns:a="http://schemas.openxmlformats.org/drawingml/2006/main">
+              <a:graphicData uri="http://schemas.openxmlformats.org/drawingml/2006/picture">
+                <pic:pic xmlns:pic="http://schemas.openxmlformats.org/drawingml/2006/picture">
+                  <pic:nvPicPr>
+                    <pic:cNvPr id="1" name=""/>
+                    <pic:cNvPicPr/>
+                  </pic:nvPicPr>
+                  <pic:blipFill>
+                    <a:blip r:embed="rId12"/>
+                    <a:stretch>
+                      <a:fillRect/>
+                    </a:stretch>
+                  </pic:blipFill>
+                  <pic:spPr>
+                    <a:xfrm>
+                      <a:off x="0" y="0"/>
+                      <a:ext cx="5943600" cy="2681605"/>
+                    </a:xfrm>
+                    <a:prstGeom prst="rect">
+                      <a:avLst/>
+                    </a:prstGeom>
+                  </pic:spPr>
+                </pic:pic>
+              </a:graphicData>
+            </a:graphic>
+          </wp:inline>
+        </w:drawing>
+      </w:r>
+    </w:p>
+    <w:p>
+      <w:pPr>
+        <w:rPr>
+          <w:b/>
+          <w:szCs w:val="24"/>
+        </w:rPr>
+      </w:pPr>
+      <w:r>
+        <w:rPr>
+          <w:noProof/>
+        </w:rPr>
+        <w:drawing>
+          <wp:inline distT="0" distB="0" distL="0" distR="0" wp14:anchorId="78189F55" wp14:editId="1B36408B">
+            <wp:extent cx="5943600" cy="2692400"/>
+            <wp:effectExtent l="0" t="0" r="0" b="0"/>
+            <wp:docPr id="8" name="Picture 8"/>
+            <wp:cNvGraphicFramePr>
+              <a:graphicFrameLocks xmlns:a="http://schemas.openxmlformats.org/drawingml/2006/main" noChangeAspect="1"/>
+            </wp:cNvGraphicFramePr>
+            <a:graphic xmlns:a="http://schemas.openxmlformats.org/drawingml/2006/main">
+              <a:graphicData uri="http://schemas.openxmlformats.org/drawingml/2006/picture">
+                <pic:pic xmlns:pic="http://schemas.openxmlformats.org/drawingml/2006/picture">
+                  <pic:nvPicPr>
+                    <pic:cNvPr id="1" name=""/>
+                    <pic:cNvPicPr/>
+                  </pic:nvPicPr>
+                  <pic:blipFill>
+                    <a:blip r:embed="rId13"/>
+                    <a:stretch>
+                      <a:fillRect/>
+                    </a:stretch>
+                  </pic:blipFill>
+                  <pic:spPr>
+                    <a:xfrm>
+                      <a:off x="0" y="0"/>
+                      <a:ext cx="5943600" cy="2692400"/>
+                    </a:xfrm>
+                    <a:prstGeom prst="rect">
+                      <a:avLst/>
+                    </a:prstGeom>
+                  </pic:spPr>
+                </pic:pic>
+              </a:graphicData>
+            </a:graphic>
+          </wp:inline>
+        </w:drawing>
+      </w:r>
+    </w:p>
+    <w:p>
+      <w:pPr>
+        <w:rPr>
+          <w:b/>
+          <w:szCs w:val="24"/>
+        </w:rPr>
+      </w:pPr>
+      <w:r>
+        <w:rPr>
+          <w:noProof/>
+        </w:rPr>
+        <w:drawing>
+          <wp:inline distT="0" distB="0" distL="0" distR="0" wp14:anchorId="2DCE9F31" wp14:editId="36E935BF">
+            <wp:extent cx="5943600" cy="2864485"/>
+            <wp:effectExtent l="0" t="0" r="0" b="0"/>
+            <wp:docPr id="9" name="Picture 9"/>
+            <wp:cNvGraphicFramePr>
+              <a:graphicFrameLocks xmlns:a="http://schemas.openxmlformats.org/drawingml/2006/main" noChangeAspect="1"/>
+            </wp:cNvGraphicFramePr>
+            <a:graphic xmlns:a="http://schemas.openxmlformats.org/drawingml/2006/main">
+              <a:graphicData uri="http://schemas.openxmlformats.org/drawingml/2006/picture">
+                <pic:pic xmlns:pic="http://schemas.openxmlformats.org/drawingml/2006/picture">
+                  <pic:nvPicPr>
+                    <pic:cNvPr id="1" name=""/>
+                    <pic:cNvPicPr/>
+                  </pic:nvPicPr>
+                  <pic:blipFill>
+                    <a:blip r:embed="rId14"/>
+                    <a:stretch>
+                      <a:fillRect/>
+                    </a:stretch>
+                  </pic:blipFill>
+                  <pic:spPr>
+                    <a:xfrm>
+                      <a:off x="0" y="0"/>
+                      <a:ext cx="5943600" cy="2864485"/>
+                    </a:xfrm>
+                    <a:prstGeom prst="rect">
+                      <a:avLst/>
+                    </a:prstGeom>
+                  </pic:spPr>
+                </pic:pic>
+              </a:graphicData>
+            </a:graphic>
+          </wp:inline>
+        </w:drawing>
+      </w:r>
+    </w:p>
+    <w:p>
+      <w:pPr>
+        <w:rPr>
+          <w:b/>
+          <w:szCs w:val="24"/>
+        </w:rPr>
+      </w:pPr>
+      <w:r>
+        <w:rPr>
+          <w:noProof/>
+        </w:rPr>
+        <w:drawing>
+          <wp:inline distT="0" distB="0" distL="0" distR="0" wp14:anchorId="61427B35" wp14:editId="08FD9F9C">
+            <wp:extent cx="5943600" cy="2770505"/>
+            <wp:effectExtent l="0" t="0" r="0" b="0"/>
+            <wp:docPr id="10" name="Picture 10"/>
+            <wp:cNvGraphicFramePr>
+              <a:graphicFrameLocks xmlns:a="http://schemas.openxmlformats.org/drawingml/2006/main" noChangeAspect="1"/>
+            </wp:cNvGraphicFramePr>
+            <a:graphic xmlns:a="http://schemas.openxmlformats.org/drawingml/2006/main">
+              <a:graphicData uri="http://schemas.openxmlformats.org/drawingml/2006/picture">
+                <pic:pic xmlns:pic="http://schemas.openxmlformats.org/drawingml/2006/picture">
+                  <pic:nvPicPr>
+                    <pic:cNvPr id="1" name=""/>
+                    <pic:cNvPicPr/>
+                  </pic:nvPicPr>
+                  <pic:blipFill>
+                    <a:blip r:embed="rId15"/>
+                    <a:stretch>
+                      <a:fillRect/>
+                    </a:stretch>
+                  </pic:blipFill>
+                  <pic:spPr>
+                    <a:xfrm>
+                      <a:off x="0" y="0"/>
+                      <a:ext cx="5943600" cy="2770505"/>
+                    </a:xfrm>
+                    <a:prstGeom prst="rect">
+                      <a:avLst/>
+                    </a:prstGeom>
+                  </pic:spPr>
+                </pic:pic>
+              </a:graphicData>
+            </a:graphic>
+          </wp:inline>
+        </w:drawing>
+      </w:r>
+    </w:p>
+    <w:p>
+      <w:pPr>
+        <w:rPr>
+          <w:b/>
+          <w:szCs w:val="24"/>
+        </w:rPr>
+      </w:pPr>
+      <w:r>
+        <w:rPr>
+          <w:noProof/>
+        </w:rPr>
+        <w:drawing>
+          <wp:inline distT="0" distB="0" distL="0" distR="0" wp14:anchorId="55A82C3B" wp14:editId="197C35B3">
+            <wp:extent cx="5943600" cy="2832735"/>
+            <wp:effectExtent l="0" t="0" r="0" b="5715"/>
+            <wp:docPr id="11" name="Picture 11"/>
+            <wp:cNvGraphicFramePr>
+              <a:graphicFrameLocks xmlns:a="http://schemas.openxmlformats.org/drawingml/2006/main" noChangeAspect="1"/>
+            </wp:cNvGraphicFramePr>
+            <a:graphic xmlns:a="http://schemas.openxmlformats.org/drawingml/2006/main">
+              <a:graphicData uri="http://schemas.openxmlformats.org/drawingml/2006/picture">
+                <pic:pic xmlns:pic="http://schemas.openxmlformats.org/drawingml/2006/picture">
+                  <pic:nvPicPr>
+                    <pic:cNvPr id="1" name=""/>
+                    <pic:cNvPicPr/>
+                  </pic:nvPicPr>
+                  <pic:blipFill>
+                    <a:blip r:embed="rId16"/>
+                    <a:stretch>
+                      <a:fillRect/>
+                    </a:stretch>
+                  </pic:blipFill>
+                  <pic:spPr>
+                    <a:xfrm>
+                      <a:off x="0" y="0"/>
+                      <a:ext cx="5943600" cy="2832735"/>
+                    </a:xfrm>
+                    <a:prstGeom prst="rect">
+                      <a:avLst/>
+                    </a:prstGeom>
+                  </pic:spPr>
+                </pic:pic>
+              </a:graphicData>
+            </a:graphic>
+          </wp:inline>
+        </w:drawing>
+      </w:r>
+    </w:p>
+    <w:p>
+      <w:pPr>
+        <w:rPr>
+          <w:b/>
+          <w:szCs w:val="24"/>
+        </w:rPr>
+      </w:pPr>
+      <w:r>
+        <w:rPr>
+          <w:noProof/>
+        </w:rPr>
+        <w:drawing>
+          <wp:inline distT="0" distB="0" distL="0" distR="0" wp14:anchorId="2EF99BA9" wp14:editId="1C78610A">
+            <wp:extent cx="5943600" cy="3086735"/>
+            <wp:effectExtent l="0" t="0" r="0" b="0"/>
+            <wp:docPr id="12" name="Picture 12"/>
+            <wp:cNvGraphicFramePr>
+              <a:graphicFrameLocks xmlns:a="http://schemas.openxmlformats.org/drawingml/2006/main" noChangeAspect="1"/>
+            </wp:cNvGraphicFramePr>
+            <a:graphic xmlns:a="http://schemas.openxmlformats.org/drawingml/2006/main">
+              <a:graphicData uri="http://schemas.openxmlformats.org/drawingml/2006/picture">
+                <pic:pic xmlns:pic="http://schemas.openxmlformats.org/drawingml/2006/picture">
+                  <pic:nvPicPr>
+                    <pic:cNvPr id="1" name=""/>
+                    <pic:cNvPicPr/>
+                  </pic:nvPicPr>
+                  <pic:blipFill>
+                    <a:blip r:embed="rId17"/>
+                    <a:stretch>
+                      <a:fillRect/>
+                    </a:stretch>
+                  </pic:blipFill>
+                  <pic:spPr>
+                    <a:xfrm>
+                      <a:off x="0" y="0"/>
+                      <a:ext cx="5943600" cy="3086735"/>
+                    </a:xfrm>
+                    <a:prstGeom prst="rect">
+                      <a:avLst/>
+                    </a:prstGeom>
+                  </pic:spPr>
+                </pic:pic>
+              </a:graphicData>
+            </a:graphic>
+          </wp:inline>
+        </w:drawing>
+      </w:r>
+    </w:p>
+    <w:p>
+      <w:pPr>
+        <w:rPr>
+          <w:b/>
+          <w:szCs w:val="24"/>
+        </w:rPr>
+      </w:pPr>
+      <w:r>
+        <w:rPr>
+          <w:noProof/>
+        </w:rPr>
+        <w:drawing>
+          <wp:inline distT="0" distB="0" distL="0" distR="0" wp14:anchorId="627EFCFD" wp14:editId="7917B80A">
+            <wp:extent cx="5943600" cy="2766695"/>
+            <wp:effectExtent l="0" t="0" r="0" b="0"/>
+            <wp:docPr id="13" name="Picture 13"/>
+            <wp:cNvGraphicFramePr>
+              <a:graphicFrameLocks xmlns:a="http://schemas.openxmlformats.org/drawingml/2006/main" noChangeAspect="1"/>
+            </wp:cNvGraphicFramePr>
+            <a:graphic xmlns:a="http://schemas.openxmlformats.org/drawingml/2006/main">
+              <a:graphicData uri="http://schemas.openxmlformats.org/drawingml/2006/picture">
+                <pic:pic xmlns:pic="http://schemas.openxmlformats.org/drawingml/2006/picture">
+                  <pic:nvPicPr>
+                    <pic:cNvPr id="1" name=""/>
+                    <pic:cNvPicPr/>
+                  </pic:nvPicPr>
+                  <pic:blipFill>
+                    <a:blip r:embed="rId18"/>
+                    <a:stretch>
+                      <a:fillRect/>
+                    </a:stretch>
+                  </pic:blipFill>
+                  <pic:spPr>
+                    <a:xfrm>
+                      <a:off x="0" y="0"/>
+                      <a:ext cx="5943600" cy="2766695"/>
+                    </a:xfrm>
+                    <a:prstGeom prst="rect">
+                      <a:avLst/>
+                    </a:prstGeom>
+                  </pic:spPr>
+                </pic:pic>
+              </a:graphicData>
+            </a:graphic>
+          </wp:inline>
+        </w:drawing>
+      </w:r>
+    </w:p>
+    <w:p>
+      <w:pPr>
+        <w:rPr>
+          <w:b/>
+          <w:szCs w:val="24"/>
+        </w:rPr>
+      </w:pPr>
+      <w:r>
+        <w:rPr>
+          <w:noProof/>
+        </w:rPr>
+        <w:drawing>
+          <wp:inline distT="0" distB="0" distL="0" distR="0" wp14:anchorId="5AA46011" wp14:editId="3FECE0B8">
+            <wp:extent cx="5943600" cy="2830195"/>
+            <wp:effectExtent l="0" t="0" r="0" b="8255"/>
+            <wp:docPr id="14" name="Picture 14"/>
+            <wp:cNvGraphicFramePr>
+              <a:graphicFrameLocks xmlns:a="http://schemas.openxmlformats.org/drawingml/2006/main" noChangeAspect="1"/>
+            </wp:cNvGraphicFramePr>
+            <a:graphic xmlns:a="http://schemas.openxmlformats.org/drawingml/2006/main">
+              <a:graphicData uri="http://schemas.openxmlformats.org/drawingml/2006/picture">
+                <pic:pic xmlns:pic="http://schemas.openxmlformats.org/drawingml/2006/picture">
+                  <pic:nvPicPr>
+                    <pic:cNvPr id="1" name=""/>
+                    <pic:cNvPicPr/>
+                  </pic:nvPicPr>
+                  <pic:blipFill>
+                    <a:blip r:embed="rId19"/>
+                    <a:stretch>
+                      <a:fillRect/>
+                    </a:stretch>
+                  </pic:blipFill>
+                  <pic:spPr>
+                    <a:xfrm>
+                      <a:off x="0" y="0"/>
+                      <a:ext cx="5943600" cy="2830195"/>
+                    </a:xfrm>
+                    <a:prstGeom prst="rect">
+                      <a:avLst/>
+                    </a:prstGeom>
+                  </pic:spPr>
+                </pic:pic>
+              </a:graphicData>
+            </a:graphic>
+          </wp:inline>
+        </w:drawing>
+      </w:r>
     </w:p>
     <w:p>
       <w:pPr>
@@ -459,7 +1044,7 @@
           <w:szCs w:val="24"/>
         </w:rPr>
       </w:pPr>
-      <w:hyperlink r:id="rId7" w:history="1">
+      <w:hyperlink r:id="rId20" w:history="1">
         <w:r>
           <w:rPr>
             <w:rStyle w:val="Hyperlink"/>
@@ -479,12 +1064,12 @@
       </w:pPr>
     </w:p>
     <w:sectPr>
-      <w:headerReference w:type="even" r:id="rId8"/>
-      <w:headerReference w:type="default" r:id="rId9"/>
-      <w:footerReference w:type="even" r:id="rId10"/>
-      <w:footerReference w:type="default" r:id="rId11"/>
-      <w:headerReference w:type="first" r:id="rId12"/>
-      <w:footerReference w:type="first" r:id="rId13"/>
+      <w:headerReference w:type="even" r:id="rId21"/>
+      <w:headerReference w:type="default" r:id="rId22"/>
+      <w:footerReference w:type="even" r:id="rId23"/>
+      <w:footerReference w:type="default" r:id="rId24"/>
+      <w:headerReference w:type="first" r:id="rId25"/>
+      <w:footerReference w:type="first" r:id="rId26"/>
       <w:pgSz w:w="12240" w:h="15840"/>
       <w:pgMar w:top="1440" w:right="1440" w:bottom="1440" w:left="1440" w:header="720" w:footer="720" w:gutter="0"/>
       <w:cols w:space="720"/>

</xml_diff>